<commit_message>
- Change Worker to perform correct operation.
Add test to compare lab1 with lab2.
</commit_message>
<xml_diff>
--- a/Docs/Лаб№1.docx
+++ b/Docs/Лаб№1.docx
@@ -216,23 +216,7 @@
           <w:sz w:val="28"/>
           <w:szCs w:val="28"/>
         </w:rPr>
-        <w:t>«</w:t>
-      </w:r>
-      <w:r>
-        <w:rPr>
-          <w:color w:val="202020"/>
-          <w:sz w:val="28"/>
-          <w:szCs w:val="28"/>
-        </w:rPr>
-        <w:t>Технології паралельного програмування в умовах великих даних</w:t>
-      </w:r>
-      <w:r>
-        <w:rPr>
-          <w:color w:val="202020"/>
-          <w:sz w:val="28"/>
-          <w:szCs w:val="28"/>
-        </w:rPr>
-        <w:t>»</w:t>
+        <w:t>«Технології паралельного програмування в умовах великих даних»</w:t>
       </w:r>
     </w:p>
     <w:p>
@@ -259,23 +243,7 @@
           <w:sz w:val="28"/>
           <w:szCs w:val="28"/>
         </w:rPr>
-        <w:t>Тема: «</w:t>
-      </w:r>
-      <w:r>
-        <w:rPr>
-          <w:color w:val="202020"/>
-          <w:sz w:val="28"/>
-          <w:szCs w:val="28"/>
-        </w:rPr>
-        <w:t>Паралельні обчислення в моделі зі спільною пам’яттю</w:t>
-      </w:r>
-      <w:r>
-        <w:rPr>
-          <w:color w:val="202020"/>
-          <w:sz w:val="28"/>
-          <w:szCs w:val="28"/>
-        </w:rPr>
-        <w:t>»</w:t>
+        <w:t>Тема: «Паралельні обчислення в моделі зі спільною пам’яттю»</w:t>
       </w:r>
     </w:p>
     <w:p>
@@ -453,15 +421,7 @@
           <w:sz w:val="28"/>
           <w:szCs w:val="28"/>
         </w:rPr>
-        <w:t>Студент</w:t>
-      </w:r>
-      <w:r>
-        <w:rPr>
-          <w:color w:val="202020"/>
-          <w:sz w:val="28"/>
-          <w:szCs w:val="28"/>
-        </w:rPr>
-        <w:t xml:space="preserve"> групи ІА-11мн</w:t>
+        <w:t>Студент групи ІА-11мн</w:t>
       </w:r>
       <w:r>
         <w:rPr>
@@ -1196,15 +1156,7 @@
           <w:sz w:val="28"/>
           <w:szCs w:val="28"/>
         </w:rPr>
-        <w:t>. Він в</w:t>
-      </w:r>
-      <w:r>
-        <w:rPr>
-          <w:color w:val="202020"/>
-          <w:sz w:val="28"/>
-          <w:szCs w:val="28"/>
-        </w:rPr>
-        <w:t xml:space="preserve">иконує цикл </w:t>
+        <w:t xml:space="preserve">. Він виконує цикл </w:t>
       </w:r>
       <w:proofErr w:type="spellStart"/>
       <w:r>
@@ -1262,15 +1214,7 @@
           <w:sz w:val="28"/>
           <w:szCs w:val="28"/>
         </w:rPr>
-        <w:t xml:space="preserve"> - </w:t>
-      </w:r>
-      <w:r>
-        <w:rPr>
-          <w:color w:val="202020"/>
-          <w:sz w:val="28"/>
-          <w:szCs w:val="28"/>
-        </w:rPr>
-        <w:t xml:space="preserve">допомагає перетворювати методи на еталонні показники, відстежувати їх ефективність і ділитися відтворюваними експериментами вимірювання. Під капотом він виконує багато магії, яка гарантує надійні та точні результати завдяки системі статистики </w:t>
+        <w:t xml:space="preserve"> - допомагає перетворювати методи на еталонні показники, відстежувати їх ефективність і ділитися відтворюваними експериментами вимірювання. Під капотом він виконує багато магії, яка гарантує надійні та точні результати завдяки системі статистики </w:t>
       </w:r>
       <w:proofErr w:type="spellStart"/>
       <w:r>
@@ -1306,39 +1250,7 @@
           <w:sz w:val="28"/>
           <w:szCs w:val="28"/>
         </w:rPr>
-        <w:t xml:space="preserve"> захищає </w:t>
-      </w:r>
-      <w:r>
-        <w:rPr>
-          <w:color w:val="202020"/>
-          <w:sz w:val="28"/>
-          <w:szCs w:val="28"/>
-        </w:rPr>
-        <w:t xml:space="preserve">користувача </w:t>
-      </w:r>
-      <w:r>
-        <w:rPr>
-          <w:color w:val="202020"/>
-          <w:sz w:val="28"/>
-          <w:szCs w:val="28"/>
-        </w:rPr>
-        <w:t xml:space="preserve"> від популярних помилок порівняльного аналізу та попереджає </w:t>
-      </w:r>
-      <w:r>
-        <w:rPr>
-          <w:color w:val="202020"/>
-          <w:sz w:val="28"/>
-          <w:szCs w:val="28"/>
-        </w:rPr>
-        <w:t>користувача</w:t>
-      </w:r>
-      <w:r>
-        <w:rPr>
-          <w:color w:val="202020"/>
-          <w:sz w:val="28"/>
-          <w:szCs w:val="28"/>
-        </w:rPr>
-        <w:t xml:space="preserve">, якщо щось не так проектом порівняльного аналізу чи отриманими вимірюваннями. Результати представлені в зручній формі, яка висвітлює всі важливі факти про експеримент. Бібліотека використовується в 11700+ проектах, включаючи .NET </w:t>
+        <w:t xml:space="preserve"> захищає користувача  від популярних помилок порівняльного аналізу та попереджає користувача, якщо щось не так проектом порівняльного аналізу чи отриманими вимірюваннями. Результати представлені в зручній формі, яка висвітлює всі важливі факти про експеримент. Бібліотека використовується в 11700+ проектах, включаючи .NET </w:t>
       </w:r>
       <w:proofErr w:type="spellStart"/>
       <w:r>
@@ -1413,9 +1325,9 @@
         </w:rPr>
         <w:lastRenderedPageBreak/>
         <w:drawing>
-          <wp:inline distT="0" distB="0" distL="0" distR="0" wp14:anchorId="27FC0987" wp14:editId="20A3E249">
-            <wp:extent cx="6053568" cy="2038350"/>
-            <wp:effectExtent l="0" t="0" r="4445" b="0"/>
+          <wp:inline distT="0" distB="0" distL="0" distR="0" wp14:anchorId="27FC0987" wp14:editId="081681F8">
+            <wp:extent cx="5929952" cy="2038312"/>
+            <wp:effectExtent l="0" t="0" r="0" b="635"/>
             <wp:docPr id="1" name="Picture 1"/>
             <wp:cNvGraphicFramePr>
               <a:graphicFrameLocks xmlns:a="http://schemas.openxmlformats.org/drawingml/2006/main" noChangeAspect="1"/>
@@ -1436,7 +1348,7 @@
                   <pic:spPr>
                     <a:xfrm>
                       <a:off x="0" y="0"/>
-                      <a:ext cx="6059964" cy="2040504"/>
+                      <a:ext cx="5964218" cy="2050090"/>
                     </a:xfrm>
                     <a:prstGeom prst="rect">
                       <a:avLst/>
@@ -1453,6 +1365,59 @@
       <w:pPr>
         <w:spacing w:before="180" w:line="256" w:lineRule="auto"/>
         <w:jc w:val="both"/>
+        <w:rPr>
+          <w:color w:val="202020"/>
+          <w:sz w:val="28"/>
+          <w:szCs w:val="28"/>
+        </w:rPr>
+      </w:pPr>
+      <w:r>
+        <w:rPr>
+          <w:color w:val="202020"/>
+          <w:sz w:val="28"/>
+          <w:szCs w:val="28"/>
+        </w:rPr>
+        <w:drawing>
+          <wp:inline distT="0" distB="0" distL="0" distR="0" wp14:anchorId="7E8C9363" wp14:editId="6625F42B">
+            <wp:extent cx="5942330" cy="2018665"/>
+            <wp:effectExtent l="0" t="0" r="1270" b="635"/>
+            <wp:docPr id="2" name="Picture 2"/>
+            <wp:cNvGraphicFramePr>
+              <a:graphicFrameLocks xmlns:a="http://schemas.openxmlformats.org/drawingml/2006/main" noChangeAspect="1"/>
+            </wp:cNvGraphicFramePr>
+            <a:graphic xmlns:a="http://schemas.openxmlformats.org/drawingml/2006/main">
+              <a:graphicData uri="http://schemas.openxmlformats.org/drawingml/2006/picture">
+                <pic:pic xmlns:pic="http://schemas.openxmlformats.org/drawingml/2006/picture">
+                  <pic:nvPicPr>
+                    <pic:cNvPr id="1" name=""/>
+                    <pic:cNvPicPr/>
+                  </pic:nvPicPr>
+                  <pic:blipFill>
+                    <a:blip r:embed="rId8"/>
+                    <a:stretch>
+                      <a:fillRect/>
+                    </a:stretch>
+                  </pic:blipFill>
+                  <pic:spPr>
+                    <a:xfrm>
+                      <a:off x="0" y="0"/>
+                      <a:ext cx="5942330" cy="2018665"/>
+                    </a:xfrm>
+                    <a:prstGeom prst="rect">
+                      <a:avLst/>
+                    </a:prstGeom>
+                  </pic:spPr>
+                </pic:pic>
+              </a:graphicData>
+            </a:graphic>
+          </wp:inline>
+        </w:drawing>
+      </w:r>
+    </w:p>
+    <w:p>
+      <w:pPr>
+        <w:spacing w:before="180" w:line="256" w:lineRule="auto"/>
+        <w:jc w:val="both"/>
       </w:pPr>
       <w:r>
         <w:rPr>
@@ -1519,7 +1484,31 @@
           <w:sz w:val="28"/>
           <w:szCs w:val="28"/>
         </w:rPr>
-        <w:t xml:space="preserve">8 потоків (що еквівалентно кількості </w:t>
+        <w:t>8</w:t>
+      </w:r>
+      <w:r>
+        <w:rPr>
+          <w:color w:val="202020"/>
+          <w:sz w:val="28"/>
+          <w:szCs w:val="28"/>
+        </w:rPr>
+        <w:t>/16</w:t>
+      </w:r>
+      <w:r>
+        <w:rPr>
+          <w:color w:val="202020"/>
+          <w:sz w:val="28"/>
+          <w:szCs w:val="28"/>
+        </w:rPr>
+        <w:t xml:space="preserve"> потоків (що еквівалентно кількості </w:t>
+      </w:r>
+      <w:r>
+        <w:rPr>
+          <w:color w:val="202020"/>
+          <w:sz w:val="28"/>
+          <w:szCs w:val="28"/>
+        </w:rPr>
+        <w:t xml:space="preserve">фізичних/віртуальних </w:t>
       </w:r>
       <w:proofErr w:type="spellStart"/>
       <w:r>
@@ -1585,31 +1574,7 @@
           <w:sz w:val="28"/>
           <w:szCs w:val="28"/>
         </w:rPr>
-        <w:t xml:space="preserve">. </w:t>
-      </w:r>
-      <w:r>
-        <w:rPr>
-          <w:color w:val="202020"/>
-          <w:sz w:val="28"/>
-          <w:szCs w:val="28"/>
-        </w:rPr>
-        <w:t>У цьому конкретному випадку це навантаження на пам’ять; алгоритм потребу</w:t>
-      </w:r>
-      <w:r>
-        <w:rPr>
-          <w:color w:val="202020"/>
-          <w:sz w:val="28"/>
-          <w:szCs w:val="28"/>
-        </w:rPr>
-        <w:t xml:space="preserve">є </w:t>
-      </w:r>
-      <w:r>
-        <w:rPr>
-          <w:color w:val="202020"/>
-          <w:sz w:val="28"/>
-          <w:szCs w:val="28"/>
-        </w:rPr>
-        <w:t>більше пам'яті для обчислень і обмежені продуктивністю основної шини пам'яті. Це означає, що поки один апаратний потік очікує пам'яті, інший може продовжувати виконання.</w:t>
+        <w:t>. У цьому конкретному випадку це навантаження на пам’ять; алгоритм потребує більше пам'яті для обчислень і обмежені продуктивністю основної шини пам'яті. Це означає, що поки один апаратний потік очікує пам'яті, інший може продовжувати виконання.</w:t>
       </w:r>
     </w:p>
     <w:p>
@@ -2226,6 +2191,7 @@
   <w:style w:type="character" w:default="1" w:styleId="DefaultParagraphFont">
     <w:name w:val="Default Paragraph Font"/>
     <w:uiPriority w:val="1"/>
+    <w:semiHidden/>
     <w:unhideWhenUsed/>
   </w:style>
   <w:style w:type="table" w:default="1" w:styleId="TableNormal">

</xml_diff>